<commit_message>
Author                 :Ruchi Pareek Description            :Runbook pdf version
</commit_message>
<xml_diff>
--- a/Runbook/Runbook_NSKFDC-2.0.docx
+++ b/Runbook/Runbook_NSKFDC-2.0.docx
@@ -1397,25 +1397,110 @@
     </w:p>
     <w:p>
       <w:pPr>
+        <w:pStyle w:val="ListParagraph"/>
+      </w:pPr>
+      <w:bookmarkStart w:id="4" w:name="_GoBack"/>
+      <w:bookmarkEnd w:id="4"/>
+    </w:p>
+    <w:p>
+      <w:pPr>
         <w:pStyle w:val="Heading3"/>
         <w:spacing w:before="0" w:after="0"/>
         <w:contextualSpacing/>
         <w:rPr>
           <w:rFonts w:asciiTheme="majorHAnsi" w:hAnsiTheme="majorHAnsi"/>
-          <w:color w:val="4BACC6" w:themeColor="accent5"/>
-        </w:rPr>
-      </w:pPr>
-      <w:r>
-        <w:rPr>
-          <w:rFonts w:asciiTheme="majorHAnsi" w:hAnsiTheme="majorHAnsi"/>
           <w:b/>
           <w:color w:val="4BACC6" w:themeColor="accent5"/>
         </w:rPr>
-        <w:lastRenderedPageBreak/>
+      </w:pPr>
+      <w:r>
+        <w:rPr>
+          <w:rFonts w:asciiTheme="majorHAnsi" w:hAnsiTheme="majorHAnsi"/>
+          <w:b/>
+          <w:color w:val="4BACC6" w:themeColor="accent5"/>
+        </w:rPr>
+        <w:t xml:space="preserve">Copy static images </w:t>
+      </w:r>
+    </w:p>
+    <w:p>
+      <w:pPr>
+        <w:pStyle w:val="ListParagraph"/>
+        <w:numPr>
+          <w:ilvl w:val="0"/>
+          <w:numId w:val="25"/>
+        </w:numPr>
+        <w:rPr>
+          <w:rFonts w:asciiTheme="majorHAnsi" w:hAnsiTheme="majorHAnsi"/>
+        </w:rPr>
+      </w:pPr>
+      <w:r>
+        <w:rPr>
+          <w:rFonts w:asciiTheme="majorHAnsi" w:hAnsiTheme="majorHAnsi"/>
+        </w:rPr>
+        <w:t xml:space="preserve">Copy </w:t>
+      </w:r>
+      <w:proofErr w:type="spellStart"/>
+      <w:r>
+        <w:rPr>
+          <w:rFonts w:asciiTheme="majorHAnsi" w:hAnsiTheme="majorHAnsi"/>
+        </w:rPr>
+        <w:t>scgj</w:t>
+      </w:r>
+      <w:proofErr w:type="spellEnd"/>
+      <w:r>
+        <w:rPr>
+          <w:rFonts w:asciiTheme="majorHAnsi" w:hAnsiTheme="majorHAnsi"/>
+        </w:rPr>
+        <w:t xml:space="preserve"> log provided with the build without changing the name</w:t>
+      </w:r>
+    </w:p>
+    <w:p>
+      <w:pPr>
+        <w:pStyle w:val="ListParagraph"/>
+        <w:numPr>
+          <w:ilvl w:val="0"/>
+          <w:numId w:val="25"/>
+        </w:numPr>
+      </w:pPr>
+      <w:r>
+        <w:rPr>
+          <w:rFonts w:asciiTheme="majorHAnsi" w:hAnsiTheme="majorHAnsi"/>
+        </w:rPr>
+        <w:t xml:space="preserve">Copy </w:t>
+      </w:r>
+      <w:proofErr w:type="spellStart"/>
+      <w:r>
+        <w:rPr>
+          <w:rFonts w:asciiTheme="majorHAnsi" w:hAnsiTheme="majorHAnsi"/>
+        </w:rPr>
+        <w:t>nskfdc</w:t>
+      </w:r>
+      <w:proofErr w:type="spellEnd"/>
+      <w:r>
+        <w:rPr>
+          <w:rFonts w:asciiTheme="majorHAnsi" w:hAnsiTheme="majorHAnsi"/>
+        </w:rPr>
+        <w:t xml:space="preserve"> logo provided with the build</w:t>
+      </w:r>
+    </w:p>
+    <w:p>
+      <w:pPr>
+        <w:pStyle w:val="Heading3"/>
+        <w:spacing w:before="0" w:after="0"/>
+        <w:contextualSpacing/>
+        <w:rPr>
+          <w:rFonts w:asciiTheme="majorHAnsi" w:hAnsiTheme="majorHAnsi"/>
+          <w:color w:val="4BACC6" w:themeColor="accent5"/>
+        </w:rPr>
+      </w:pPr>
+      <w:r>
+        <w:rPr>
+          <w:rFonts w:asciiTheme="majorHAnsi" w:hAnsiTheme="majorHAnsi"/>
+          <w:b/>
+          <w:color w:val="4BACC6" w:themeColor="accent5"/>
+        </w:rPr>
         <w:t>Execute Jar</w:t>
       </w:r>
-      <w:bookmarkStart w:id="4" w:name="_GoBack"/>
-      <w:bookmarkEnd w:id="4"/>
     </w:p>
     <w:p>
       <w:pPr>
@@ -2206,6 +2291,95 @@
     </w:lvl>
   </w:abstractNum>
   <w:abstractNum w:abstractNumId="4">
+    <w:nsid w:val="10437F73"/>
+    <w:multiLevelType w:val="hybridMultilevel"/>
+    <w:tmpl w:val="CEF65880"/>
+    <w:lvl w:ilvl="0" w:tplc="0409000F">
+      <w:start w:val="1"/>
+      <w:numFmt w:val="decimal"/>
+      <w:lvlText w:val="%1."/>
+      <w:lvlJc w:val="left"/>
+      <w:pPr>
+        <w:ind w:left="720" w:hanging="360"/>
+      </w:pPr>
+      <w:rPr>
+        <w:rFonts w:hint="default"/>
+      </w:rPr>
+    </w:lvl>
+    <w:lvl w:ilvl="1" w:tplc="04090019" w:tentative="1">
+      <w:start w:val="1"/>
+      <w:numFmt w:val="lowerLetter"/>
+      <w:lvlText w:val="%2."/>
+      <w:lvlJc w:val="left"/>
+      <w:pPr>
+        <w:ind w:left="1440" w:hanging="360"/>
+      </w:pPr>
+    </w:lvl>
+    <w:lvl w:ilvl="2" w:tplc="0409001B" w:tentative="1">
+      <w:start w:val="1"/>
+      <w:numFmt w:val="lowerRoman"/>
+      <w:lvlText w:val="%3."/>
+      <w:lvlJc w:val="right"/>
+      <w:pPr>
+        <w:ind w:left="2160" w:hanging="180"/>
+      </w:pPr>
+    </w:lvl>
+    <w:lvl w:ilvl="3" w:tplc="0409000F" w:tentative="1">
+      <w:start w:val="1"/>
+      <w:numFmt w:val="decimal"/>
+      <w:lvlText w:val="%4."/>
+      <w:lvlJc w:val="left"/>
+      <w:pPr>
+        <w:ind w:left="2880" w:hanging="360"/>
+      </w:pPr>
+    </w:lvl>
+    <w:lvl w:ilvl="4" w:tplc="04090019" w:tentative="1">
+      <w:start w:val="1"/>
+      <w:numFmt w:val="lowerLetter"/>
+      <w:lvlText w:val="%5."/>
+      <w:lvlJc w:val="left"/>
+      <w:pPr>
+        <w:ind w:left="3600" w:hanging="360"/>
+      </w:pPr>
+    </w:lvl>
+    <w:lvl w:ilvl="5" w:tplc="0409001B" w:tentative="1">
+      <w:start w:val="1"/>
+      <w:numFmt w:val="lowerRoman"/>
+      <w:lvlText w:val="%6."/>
+      <w:lvlJc w:val="right"/>
+      <w:pPr>
+        <w:ind w:left="4320" w:hanging="180"/>
+      </w:pPr>
+    </w:lvl>
+    <w:lvl w:ilvl="6" w:tplc="0409000F" w:tentative="1">
+      <w:start w:val="1"/>
+      <w:numFmt w:val="decimal"/>
+      <w:lvlText w:val="%7."/>
+      <w:lvlJc w:val="left"/>
+      <w:pPr>
+        <w:ind w:left="5040" w:hanging="360"/>
+      </w:pPr>
+    </w:lvl>
+    <w:lvl w:ilvl="7" w:tplc="04090019" w:tentative="1">
+      <w:start w:val="1"/>
+      <w:numFmt w:val="lowerLetter"/>
+      <w:lvlText w:val="%8."/>
+      <w:lvlJc w:val="left"/>
+      <w:pPr>
+        <w:ind w:left="5760" w:hanging="360"/>
+      </w:pPr>
+    </w:lvl>
+    <w:lvl w:ilvl="8" w:tplc="0409001B" w:tentative="1">
+      <w:start w:val="1"/>
+      <w:numFmt w:val="lowerRoman"/>
+      <w:lvlText w:val="%9."/>
+      <w:lvlJc w:val="right"/>
+      <w:pPr>
+        <w:ind w:left="6480" w:hanging="180"/>
+      </w:pPr>
+    </w:lvl>
+  </w:abstractNum>
+  <w:abstractNum w:abstractNumId="5">
     <w:nsid w:val="18F10F37"/>
     <w:multiLevelType w:val="multilevel"/>
     <w:tmpl w:val="BBE49764"/>
@@ -2319,7 +2493,7 @@
       </w:rPr>
     </w:lvl>
   </w:abstractNum>
-  <w:abstractNum w:abstractNumId="5">
+  <w:abstractNum w:abstractNumId="6">
     <w:nsid w:val="1A1D1013"/>
     <w:multiLevelType w:val="hybridMultilevel"/>
     <w:tmpl w:val="40F2DC26"/>
@@ -2408,7 +2582,7 @@
       </w:pPr>
     </w:lvl>
   </w:abstractNum>
-  <w:abstractNum w:abstractNumId="6">
+  <w:abstractNum w:abstractNumId="7">
     <w:nsid w:val="28AF7F39"/>
     <w:multiLevelType w:val="multilevel"/>
     <w:tmpl w:val="1DF21B0C"/>
@@ -2523,7 +2697,7 @@
       </w:rPr>
     </w:lvl>
   </w:abstractNum>
-  <w:abstractNum w:abstractNumId="7">
+  <w:abstractNum w:abstractNumId="8">
     <w:nsid w:val="2BC269F2"/>
     <w:multiLevelType w:val="multilevel"/>
     <w:tmpl w:val="92100878"/>
@@ -2637,7 +2811,7 @@
       </w:rPr>
     </w:lvl>
   </w:abstractNum>
-  <w:abstractNum w:abstractNumId="8">
+  <w:abstractNum w:abstractNumId="9">
     <w:nsid w:val="306A1F3C"/>
     <w:multiLevelType w:val="multilevel"/>
     <w:tmpl w:val="F544B428"/>
@@ -2751,7 +2925,7 @@
       </w:rPr>
     </w:lvl>
   </w:abstractNum>
-  <w:abstractNum w:abstractNumId="9">
+  <w:abstractNum w:abstractNumId="10">
     <w:nsid w:val="31327B2D"/>
     <w:multiLevelType w:val="multilevel"/>
     <w:tmpl w:val="A3300850"/>
@@ -2866,7 +3040,7 @@
       </w:rPr>
     </w:lvl>
   </w:abstractNum>
-  <w:abstractNum w:abstractNumId="10">
+  <w:abstractNum w:abstractNumId="11">
     <w:nsid w:val="32FF2231"/>
     <w:multiLevelType w:val="multilevel"/>
     <w:tmpl w:val="DB2823E0"/>
@@ -2980,7 +3154,7 @@
       </w:rPr>
     </w:lvl>
   </w:abstractNum>
-  <w:abstractNum w:abstractNumId="11">
+  <w:abstractNum w:abstractNumId="12">
     <w:nsid w:val="34736FD6"/>
     <w:multiLevelType w:val="hybridMultilevel"/>
     <w:tmpl w:val="25047E84"/>
@@ -3069,7 +3243,7 @@
       </w:pPr>
     </w:lvl>
   </w:abstractNum>
-  <w:abstractNum w:abstractNumId="12">
+  <w:abstractNum w:abstractNumId="13">
     <w:nsid w:val="47566631"/>
     <w:multiLevelType w:val="multilevel"/>
     <w:tmpl w:val="49BAB3EE"/>
@@ -3183,7 +3357,7 @@
       </w:rPr>
     </w:lvl>
   </w:abstractNum>
-  <w:abstractNum w:abstractNumId="13">
+  <w:abstractNum w:abstractNumId="14">
     <w:nsid w:val="4ED46C32"/>
     <w:multiLevelType w:val="multilevel"/>
     <w:tmpl w:val="25C680C2"/>
@@ -3298,7 +3472,7 @@
       </w:rPr>
     </w:lvl>
   </w:abstractNum>
-  <w:abstractNum w:abstractNumId="14">
+  <w:abstractNum w:abstractNumId="15">
     <w:nsid w:val="59305C37"/>
     <w:multiLevelType w:val="multilevel"/>
     <w:tmpl w:val="E0CED880"/>
@@ -3423,7 +3597,7 @@
       </w:rPr>
     </w:lvl>
   </w:abstractNum>
-  <w:abstractNum w:abstractNumId="15">
+  <w:abstractNum w:abstractNumId="16">
     <w:nsid w:val="5A1D563F"/>
     <w:multiLevelType w:val="hybridMultilevel"/>
     <w:tmpl w:val="3294D78A"/>
@@ -3512,7 +3686,7 @@
       </w:pPr>
     </w:lvl>
   </w:abstractNum>
-  <w:abstractNum w:abstractNumId="16">
+  <w:abstractNum w:abstractNumId="17">
     <w:nsid w:val="6310300F"/>
     <w:multiLevelType w:val="multilevel"/>
     <w:tmpl w:val="B9F09AEC"/>
@@ -3627,7 +3801,7 @@
       </w:rPr>
     </w:lvl>
   </w:abstractNum>
-  <w:abstractNum w:abstractNumId="17">
+  <w:abstractNum w:abstractNumId="18">
     <w:nsid w:val="66BC1561"/>
     <w:multiLevelType w:val="hybridMultilevel"/>
     <w:tmpl w:val="3BAC7FB4"/>
@@ -3716,7 +3890,7 @@
       </w:pPr>
     </w:lvl>
   </w:abstractNum>
-  <w:abstractNum w:abstractNumId="18">
+  <w:abstractNum w:abstractNumId="19">
     <w:nsid w:val="6C750144"/>
     <w:multiLevelType w:val="multilevel"/>
     <w:tmpl w:val="93A00382"/>
@@ -3811,7 +3985,7 @@
       </w:pPr>
     </w:lvl>
   </w:abstractNum>
-  <w:abstractNum w:abstractNumId="19">
+  <w:abstractNum w:abstractNumId="20">
     <w:nsid w:val="741E041D"/>
     <w:multiLevelType w:val="hybridMultilevel"/>
     <w:tmpl w:val="3BAC7FB4"/>
@@ -3900,7 +4074,7 @@
       </w:pPr>
     </w:lvl>
   </w:abstractNum>
-  <w:abstractNum w:abstractNumId="20">
+  <w:abstractNum w:abstractNumId="21">
     <w:nsid w:val="7645048D"/>
     <w:multiLevelType w:val="multilevel"/>
     <w:tmpl w:val="6DF491B0"/>
@@ -4015,7 +4189,7 @@
       </w:rPr>
     </w:lvl>
   </w:abstractNum>
-  <w:abstractNum w:abstractNumId="21">
+  <w:abstractNum w:abstractNumId="22">
     <w:nsid w:val="7A2A0058"/>
     <w:multiLevelType w:val="multilevel"/>
     <w:tmpl w:val="DCDA28A0"/>
@@ -4129,7 +4303,7 @@
       </w:rPr>
     </w:lvl>
   </w:abstractNum>
-  <w:abstractNum w:abstractNumId="22">
+  <w:abstractNum w:abstractNumId="23">
     <w:nsid w:val="7A637842"/>
     <w:multiLevelType w:val="multilevel"/>
     <w:tmpl w:val="93FA6A90"/>
@@ -4244,7 +4418,7 @@
       </w:rPr>
     </w:lvl>
   </w:abstractNum>
-  <w:abstractNum w:abstractNumId="23">
+  <w:abstractNum w:abstractNumId="24">
     <w:nsid w:val="7E206B24"/>
     <w:multiLevelType w:val="multilevel"/>
     <w:tmpl w:val="0FAC9728"/>
@@ -4359,64 +4533,64 @@
     </w:lvl>
   </w:abstractNum>
   <w:num w:numId="1">
-    <w:abstractNumId w:val="12"/>
+    <w:abstractNumId w:val="13"/>
   </w:num>
   <w:num w:numId="2">
-    <w:abstractNumId w:val="4"/>
+    <w:abstractNumId w:val="5"/>
   </w:num>
   <w:num w:numId="3">
-    <w:abstractNumId w:val="7"/>
+    <w:abstractNumId w:val="8"/>
   </w:num>
   <w:num w:numId="4">
+    <w:abstractNumId w:val="10"/>
+  </w:num>
+  <w:num w:numId="5">
     <w:abstractNumId w:val="9"/>
   </w:num>
-  <w:num w:numId="5">
-    <w:abstractNumId w:val="8"/>
-  </w:num>
   <w:num w:numId="6">
-    <w:abstractNumId w:val="22"/>
+    <w:abstractNumId w:val="23"/>
   </w:num>
   <w:num w:numId="7">
-    <w:abstractNumId w:val="14"/>
+    <w:abstractNumId w:val="15"/>
   </w:num>
   <w:num w:numId="8">
-    <w:abstractNumId w:val="6"/>
+    <w:abstractNumId w:val="7"/>
   </w:num>
   <w:num w:numId="9">
     <w:abstractNumId w:val="2"/>
   </w:num>
   <w:num w:numId="10">
-    <w:abstractNumId w:val="20"/>
+    <w:abstractNumId w:val="21"/>
   </w:num>
   <w:num w:numId="11">
-    <w:abstractNumId w:val="13"/>
+    <w:abstractNumId w:val="14"/>
   </w:num>
   <w:num w:numId="12">
-    <w:abstractNumId w:val="21"/>
+    <w:abstractNumId w:val="22"/>
   </w:num>
   <w:num w:numId="13">
-    <w:abstractNumId w:val="23"/>
+    <w:abstractNumId w:val="24"/>
   </w:num>
   <w:num w:numId="14">
-    <w:abstractNumId w:val="10"/>
+    <w:abstractNumId w:val="11"/>
   </w:num>
   <w:num w:numId="15">
-    <w:abstractNumId w:val="16"/>
+    <w:abstractNumId w:val="17"/>
   </w:num>
   <w:num w:numId="16">
-    <w:abstractNumId w:val="18"/>
+    <w:abstractNumId w:val="19"/>
   </w:num>
   <w:num w:numId="17">
     <w:abstractNumId w:val="1"/>
   </w:num>
   <w:num w:numId="18">
-    <w:abstractNumId w:val="17"/>
+    <w:abstractNumId w:val="18"/>
   </w:num>
   <w:num w:numId="19">
-    <w:abstractNumId w:val="11"/>
+    <w:abstractNumId w:val="12"/>
   </w:num>
   <w:num w:numId="20">
-    <w:abstractNumId w:val="19"/>
+    <w:abstractNumId w:val="20"/>
   </w:num>
   <w:num w:numId="21">
     <w:abstractNumId w:val="0"/>
@@ -4425,10 +4599,13 @@
     <w:abstractNumId w:val="3"/>
   </w:num>
   <w:num w:numId="23">
-    <w:abstractNumId w:val="15"/>
+    <w:abstractNumId w:val="16"/>
   </w:num>
   <w:num w:numId="24">
-    <w:abstractNumId w:val="5"/>
+    <w:abstractNumId w:val="6"/>
+  </w:num>
+  <w:num w:numId="25">
+    <w:abstractNumId w:val="4"/>
   </w:num>
 </w:numbering>
 </file>

</xml_diff>